<commit_message>
Added information to program design
</commit_message>
<xml_diff>
--- a/FileArchiver/doc/Program Design.docx
+++ b/FileArchiver/doc/Program Design.docx
@@ -198,6 +198,10 @@
     </w:p>
     <w:p>
       <w:r>
+        <w:rPr>
+          <w:noProof/>
+          <w:lang w:val="en-US" w:eastAsia="en-US"/>
+        </w:rPr>
         <w:drawing>
           <wp:anchor distT="0" distB="0" distL="114300" distR="114300" simplePos="0" relativeHeight="251678720" behindDoc="0" locked="0" layoutInCell="1" allowOverlap="1" wp14:anchorId="3EC2219A" wp14:editId="78D8CB6C">
             <wp:simplePos x="0" y="0"/>
@@ -453,32 +457,352 @@
     <w:p/>
     <w:p>
       <w:r>
-        <w:t>Database connection.</w:t>
-      </w:r>
-    </w:p>
-    <w:p>
-      <w:r>
-        <w:t>Creating a FileRecord.</w:t>
-      </w:r>
-    </w:p>
-    <w:p>
-      <w:r>
-        <w:t>Creating a VersionRec.</w:t>
-      </w:r>
-    </w:p>
-    <w:p>
+        <w:t>Database connection</w:t>
+      </w:r>
+    </w:p>
+    <w:p>
+      <w:r>
+        <w:t>Our program uses a single database connection to reduce load on the database if multiple clients are connecting to the same version database. We have a global function which manages the database connection and passes a pointer to any part of the program that requires access to the database.</w:t>
+      </w:r>
+    </w:p>
+    <w:p>
+      <w:pPr>
+        <w:pStyle w:val="Heading2"/>
+      </w:pPr>
+      <w:r>
+        <w:t>Backend design</w:t>
+      </w:r>
+    </w:p>
+    <w:p>
+      <w:r>
+        <w:t xml:space="preserve">The design </w:t>
+      </w:r>
+      <w:r>
+        <w:t xml:space="preserve">of the backend </w:t>
+      </w:r>
+      <w:r>
+        <w:t xml:space="preserve">was </w:t>
+      </w:r>
+      <w:r>
+        <w:t>a collaborative</w:t>
+      </w:r>
+      <w:r>
+        <w:t xml:space="preserve"> effort </w:t>
+      </w:r>
+      <w:r>
+        <w:t xml:space="preserve">primarily </w:t>
+      </w:r>
+      <w:r>
+        <w:t>between the</w:t>
+      </w:r>
+      <w:r>
+        <w:t xml:space="preserve"> Lead Implementer and the Data Persistence Specialist</w:t>
+      </w:r>
+      <w:r>
+        <w:t xml:space="preserve"> with input from the implementers of the GUI</w:t>
+      </w:r>
+      <w:r>
+        <w:t xml:space="preserve">. </w:t>
+      </w:r>
+      <w:r>
+        <w:t xml:space="preserve"> During this design phase the database schema, the backend API, and the associated classes were designed. </w:t>
+      </w:r>
+      <w:r>
+        <w:t xml:space="preserve">This enabled </w:t>
+      </w:r>
+      <w:r>
+        <w:t>all</w:t>
+      </w:r>
+      <w:r>
+        <w:t xml:space="preserve"> incumbents to ensure that the correct data was stored, that there was a useful interface to the backend, and that all functional requirements </w:t>
+      </w:r>
+      <w:r>
+        <w:t xml:space="preserve">were </w:t>
+      </w:r>
+      <w:r>
+        <w:t>met.</w:t>
+      </w:r>
+    </w:p>
+    <w:p>
+      <w:pPr>
+        <w:pStyle w:val="Heading3"/>
+      </w:pPr>
+      <w:r>
+        <w:t xml:space="preserve">Creating a </w:t>
+      </w:r>
+      <w:proofErr w:type="spellStart"/>
+      <w:r>
+        <w:t>FileRecord</w:t>
+      </w:r>
+      <w:proofErr w:type="spellEnd"/>
+    </w:p>
+    <w:p>
+      <w:proofErr w:type="spellStart"/>
+      <w:r>
+        <w:t>FileRecord</w:t>
+      </w:r>
+      <w:proofErr w:type="spellEnd"/>
+      <w:r>
+        <w:t xml:space="preserve"> is a class that should have a direct correlation with an entry in the database. It provides a function </w:t>
+      </w:r>
+      <w:proofErr w:type="spellStart"/>
+      <w:proofErr w:type="gramStart"/>
+      <w:r>
+        <w:t>IsValid</w:t>
+      </w:r>
+      <w:proofErr w:type="spellEnd"/>
+      <w:r>
+        <w:t>(</w:t>
+      </w:r>
+      <w:proofErr w:type="gramEnd"/>
+      <w:r>
+        <w:t xml:space="preserve">) which can be used to check that the </w:t>
+      </w:r>
+      <w:proofErr w:type="spellStart"/>
+      <w:r>
+        <w:t>FileRecord</w:t>
+      </w:r>
+      <w:proofErr w:type="spellEnd"/>
+      <w:r>
+        <w:t xml:space="preserve"> is safe to use</w:t>
+      </w:r>
+      <w:r>
+        <w:t>. If this is true we can us it</w:t>
+      </w:r>
+      <w:r>
+        <w:t xml:space="preserve"> to pull information from the database or</w:t>
+      </w:r>
+      <w:r>
+        <w:t xml:space="preserve"> to commit new versions.</w:t>
+      </w:r>
+      <w:bookmarkStart w:id="0" w:name="_GoBack"/>
+      <w:bookmarkEnd w:id="0"/>
+    </w:p>
+    <w:p>
+      <w:proofErr w:type="spellStart"/>
+      <w:r>
+        <w:t>FileRecord</w:t>
+      </w:r>
+      <w:proofErr w:type="spellEnd"/>
+      <w:r>
+        <w:t xml:space="preserve"> provides easy access to get a record fr</w:t>
+      </w:r>
+      <w:r>
+        <w:t xml:space="preserve">om the database through the constructor, as well as providing an interface for creating a new </w:t>
+      </w:r>
+      <w:proofErr w:type="spellStart"/>
+      <w:r>
+        <w:t>FileRecord</w:t>
+      </w:r>
+      <w:proofErr w:type="spellEnd"/>
+      <w:r>
+        <w:t xml:space="preserve"> in the database.</w:t>
+      </w:r>
+    </w:p>
+    <w:p>
+      <w:pPr>
+        <w:pStyle w:val="Heading3"/>
+      </w:pPr>
+      <w:r>
+        <w:t xml:space="preserve">Creating a </w:t>
+      </w:r>
+      <w:proofErr w:type="spellStart"/>
+      <w:r>
+        <w:t>V</w:t>
+      </w:r>
+      <w:r>
+        <w:t>ersionRec</w:t>
+      </w:r>
+      <w:r>
+        <w:t>ord</w:t>
+      </w:r>
+      <w:proofErr w:type="spellEnd"/>
+    </w:p>
+    <w:p>
+      <w:r>
+        <w:lastRenderedPageBreak/>
+        <w:t xml:space="preserve">A </w:t>
+      </w:r>
+      <w:proofErr w:type="spellStart"/>
+      <w:r>
+        <w:t>VersionRecord</w:t>
+      </w:r>
+      <w:proofErr w:type="spellEnd"/>
+      <w:r>
+        <w:t xml:space="preserve"> is created through a valid </w:t>
+      </w:r>
+      <w:proofErr w:type="spellStart"/>
+      <w:r>
+        <w:t>FileRecord</w:t>
+      </w:r>
+      <w:proofErr w:type="spellEnd"/>
+      <w:r>
+        <w:t xml:space="preserve"> object. </w:t>
+      </w:r>
+      <w:r>
+        <w:t xml:space="preserve">A new version record should never be created in other places in the program. </w:t>
+      </w:r>
+      <w:r>
+        <w:t xml:space="preserve">Getting a reference to an existing file record can be accomplished with the </w:t>
+      </w:r>
+      <w:proofErr w:type="spellStart"/>
+      <w:r>
+        <w:t>VersionRecord</w:t>
+      </w:r>
+      <w:proofErr w:type="spellEnd"/>
+      <w:r>
+        <w:t xml:space="preserve"> constructor in a similar way to using </w:t>
+      </w:r>
+      <w:proofErr w:type="spellStart"/>
+      <w:r>
+        <w:t>filerecord</w:t>
+      </w:r>
+      <w:proofErr w:type="spellEnd"/>
+      <w:r>
+        <w:t xml:space="preserve">, however </w:t>
+      </w:r>
+      <w:proofErr w:type="spellStart"/>
+      <w:r>
+        <w:t>filerecord</w:t>
+      </w:r>
+      <w:proofErr w:type="spellEnd"/>
+      <w:r>
+        <w:t xml:space="preserve"> also provides functions for retrieving a </w:t>
+      </w:r>
+      <w:proofErr w:type="spellStart"/>
+      <w:r>
+        <w:t>VersionRecord</w:t>
+      </w:r>
+      <w:proofErr w:type="spellEnd"/>
+      <w:r>
+        <w:t>.</w:t>
+      </w:r>
+    </w:p>
+    <w:p>
+      <w:pPr>
+        <w:pStyle w:val="Heading3"/>
+      </w:pPr>
       <w:r>
         <w:t>Storing a file in the database.</w:t>
       </w:r>
     </w:p>
     <w:p>
       <w:r>
+        <w:t xml:space="preserve">Files are stored in the database when a new </w:t>
+      </w:r>
+      <w:proofErr w:type="spellStart"/>
+      <w:r>
+        <w:t>VersionRecord</w:t>
+      </w:r>
+      <w:proofErr w:type="spellEnd"/>
+      <w:r>
+        <w:t xml:space="preserve"> is created through </w:t>
+      </w:r>
+      <w:proofErr w:type="spellStart"/>
+      <w:r>
+        <w:t>FileRecord</w:t>
+      </w:r>
+      <w:proofErr w:type="spellEnd"/>
+      <w:r>
+        <w:t xml:space="preserve">. The </w:t>
+      </w:r>
+      <w:proofErr w:type="spellStart"/>
+      <w:r>
+        <w:t>VersionRecord</w:t>
+      </w:r>
+      <w:proofErr w:type="spellEnd"/>
+      <w:r>
+        <w:t xml:space="preserve"> class handles creation of the </w:t>
+      </w:r>
+      <w:proofErr w:type="spellStart"/>
+      <w:r>
+        <w:t>VersionRecord</w:t>
+      </w:r>
+      <w:proofErr w:type="spellEnd"/>
+      <w:r>
+        <w:t xml:space="preserve"> database entry. It also handles checking for duplicate blocks and creation of </w:t>
+      </w:r>
+      <w:proofErr w:type="spellStart"/>
+      <w:r>
+        <w:t>VtoB</w:t>
+      </w:r>
+      <w:proofErr w:type="spellEnd"/>
+      <w:r>
+        <w:t xml:space="preserve"> records which associate blocks with a version record.</w:t>
+      </w:r>
+    </w:p>
+    <w:p>
+      <w:pPr>
+        <w:pStyle w:val="Heading3"/>
+      </w:pPr>
+      <w:r>
         <w:t>Retrieving a file from the database.</w:t>
       </w:r>
     </w:p>
     <w:p>
       <w:r>
+        <w:t xml:space="preserve">Retrieving a file from the database is accomplished through a valid </w:t>
+      </w:r>
+      <w:proofErr w:type="spellStart"/>
+      <w:r>
+        <w:t>VersionRecord</w:t>
+      </w:r>
+      <w:proofErr w:type="spellEnd"/>
+      <w:r>
+        <w:t xml:space="preserve"> instance. It will retrieve a list of </w:t>
+      </w:r>
+      <w:proofErr w:type="spellStart"/>
+      <w:r>
+        <w:t>VtoBs</w:t>
+      </w:r>
+      <w:proofErr w:type="spellEnd"/>
+      <w:r>
+        <w:t xml:space="preserve"> and then gather all required blocks and store them in a file on the database, before finally decompressing the file to the final destination.</w:t>
+      </w:r>
+    </w:p>
+    <w:p>
+      <w:pPr>
+        <w:pStyle w:val="Heading3"/>
+      </w:pPr>
+      <w:r>
         <w:t>Storing multiple versions.</w:t>
+      </w:r>
+    </w:p>
+    <w:p>
+      <w:r>
+        <w:t xml:space="preserve">Multiple versions are handled easily by associating a </w:t>
+      </w:r>
+      <w:proofErr w:type="spellStart"/>
+      <w:r>
+        <w:t>VersionRecord</w:t>
+      </w:r>
+      <w:proofErr w:type="spellEnd"/>
+      <w:r>
+        <w:t xml:space="preserve"> with a </w:t>
+      </w:r>
+      <w:proofErr w:type="spellStart"/>
+      <w:r>
+        <w:t>FileRecord</w:t>
+      </w:r>
+      <w:proofErr w:type="spellEnd"/>
+      <w:r>
+        <w:t xml:space="preserve"> in the database. Actual file data is broken up into blocks of 4 or 8kb which are verified as unique. A block will never be stored in the database twice. A version then has 1 or more </w:t>
+      </w:r>
+      <w:proofErr w:type="spellStart"/>
+      <w:r>
+        <w:t>VtoB</w:t>
+      </w:r>
+      <w:proofErr w:type="spellEnd"/>
+      <w:r>
+        <w:t xml:space="preserve"> entries associated with it, which link a block with the </w:t>
+      </w:r>
+      <w:proofErr w:type="spellStart"/>
+      <w:r>
+        <w:t>VersionRecord</w:t>
+      </w:r>
+      <w:proofErr w:type="spellEnd"/>
+      <w:r>
+        <w:t xml:space="preserve"> in the correct order.</w:t>
       </w:r>
     </w:p>
     <w:p>
@@ -487,7 +811,6 @@
           <w:noProof/>
           <w:lang w:val="en-US" w:eastAsia="en-US"/>
         </w:rPr>
-        <w:lastRenderedPageBreak/>
         <w:drawing>
           <wp:anchor distT="0" distB="0" distL="114300" distR="114300" simplePos="0" relativeHeight="251681792" behindDoc="0" locked="0" layoutInCell="1" allowOverlap="1" wp14:anchorId="1F56F4A5" wp14:editId="63003F94">
             <wp:simplePos x="0" y="0"/>
@@ -557,11 +880,19 @@
     </w:p>
     <w:p>
       <w:r>
-        <w:t>The whiteboard was also used to help us come up with logic in some of the functions. That</w:t>
-      </w:r>
-      <w:r>
-        <w:br/>
-        <w:t xml:space="preserve">way two people could look at it and make sure it made sense before implementing. </w:t>
+        <w:t>The w</w:t>
+      </w:r>
+      <w:r>
+        <w:t>hiteboard was also used to help plan out the</w:t>
+      </w:r>
+      <w:r>
+        <w:t xml:space="preserve"> logic in some of the functions. </w:t>
+      </w:r>
+      <w:r>
+        <w:t>This enabled many people to see the design as it evolved, have input and ensure that it was clear</w:t>
+      </w:r>
+      <w:r>
+        <w:t xml:space="preserve"> before implementing. </w:t>
       </w:r>
       <w:r>
         <w:br/>
@@ -573,6 +904,7 @@
           <w:noProof/>
           <w:lang w:val="en-US" w:eastAsia="en-US"/>
         </w:rPr>
+        <w:lastRenderedPageBreak/>
         <w:drawing>
           <wp:anchor distT="0" distB="0" distL="114300" distR="114300" simplePos="0" relativeHeight="251682816" behindDoc="0" locked="0" layoutInCell="1" allowOverlap="1" wp14:anchorId="74551CF2" wp14:editId="4C456D55">
             <wp:simplePos x="0" y="0"/>
@@ -656,7 +988,15 @@
     </w:p>
     <w:p>
       <w:r>
-        <w:t>When looking at how to store the data of the file we decided to break the file down into blocks. These blocks would be linked to a version with the intermediate table VtoB which would keep track of the blocks required for a version file and the appropriate index.</w:t>
+        <w:t xml:space="preserve">When looking at how to store the data of the file we decided to break the file down into blocks. These blocks would be linked to a version with the intermediate table </w:t>
+      </w:r>
+      <w:proofErr w:type="spellStart"/>
+      <w:r>
+        <w:t>VtoB</w:t>
+      </w:r>
+      <w:proofErr w:type="spellEnd"/>
+      <w:r>
+        <w:t xml:space="preserve"> which would keep track of the blocks required for a version file and the appropriate index.</w:t>
       </w:r>
       <w:r>
         <w:t xml:space="preserve"> This allowed for a many to many relationships between Version and Block so that we could store blocks that were the same under different versions without needing to duplicate data.</w:t>
@@ -995,7 +1335,15 @@
         <w:t>This is the database code at our first implementation. The insertion and retrieval of a File, Version, Bl</w:t>
       </w:r>
       <w:r>
-        <w:t>ock, and VtoB worked perfectly.</w:t>
+        <w:t xml:space="preserve">ock, and </w:t>
+      </w:r>
+      <w:proofErr w:type="spellStart"/>
+      <w:r>
+        <w:t>VtoB</w:t>
+      </w:r>
+      <w:proofErr w:type="spellEnd"/>
+      <w:r>
+        <w:t xml:space="preserve"> worked perfectly.</w:t>
       </w:r>
     </w:p>
     <w:p/>
@@ -1009,8 +1357,6 @@
       <w:pPr>
         <w:pStyle w:val="Heading1"/>
       </w:pPr>
-      <w:bookmarkStart w:id="0" w:name="_GoBack"/>
-      <w:bookmarkEnd w:id="0"/>
       <w:r>
         <w:lastRenderedPageBreak/>
         <w:t>Discussion – Final</w:t>
@@ -1976,7 +2322,6 @@
     <w:next w:val="Normal"/>
     <w:link w:val="Heading3Char"/>
     <w:uiPriority w:val="9"/>
-    <w:semiHidden/>
     <w:unhideWhenUsed/>
     <w:qFormat/>
     <w:rsid w:val="00923522"/>
@@ -2140,6 +2485,7 @@
   <w:style w:type="character" w:default="1" w:styleId="DefaultParagraphFont">
     <w:name w:val="Default Paragraph Font"/>
     <w:uiPriority w:val="1"/>
+    <w:semiHidden/>
     <w:unhideWhenUsed/>
   </w:style>
   <w:style w:type="table" w:default="1" w:styleId="TableNormal">
@@ -2254,7 +2600,6 @@
     <w:basedOn w:val="DefaultParagraphFont"/>
     <w:link w:val="Heading3"/>
     <w:uiPriority w:val="9"/>
-    <w:semiHidden/>
     <w:rsid w:val="00923522"/>
     <w:rPr>
       <w:caps/>

</xml_diff>